<commit_message>
Update product detail page
</commit_message>
<xml_diff>
--- a/documents/UI_Screenshot.docx
+++ b/documents/UI_Screenshot.docx
@@ -104,6 +104,9 @@
     </w:p>
     <w:p>
       <w:r>
+        <w:rPr>
+          <w:noProof/>
+        </w:rPr>
         <w:lastRenderedPageBreak/>
         <w:drawing>
           <wp:inline distT="0" distB="0" distL="0" distR="0" wp14:anchorId="7FCE0C27" wp14:editId="1568CF9E">
@@ -146,15 +149,18 @@
       <w:r>
         <w:t>Product page</w:t>
       </w:r>
+      <w:r>
+        <w:t xml:space="preserve"> (load data from database 80%)</w:t>
+      </w:r>
     </w:p>
     <w:p>
       <w:r>
         <w:lastRenderedPageBreak/>
         <w:drawing>
-          <wp:inline distT="0" distB="0" distL="0" distR="0" wp14:anchorId="36BDCEE7" wp14:editId="6D0085E1">
+          <wp:inline distT="0" distB="0" distL="0" distR="0" wp14:anchorId="5245E474" wp14:editId="28790658">
             <wp:extent cx="5943600" cy="4754880"/>
             <wp:effectExtent l="0" t="0" r="0" b="7620"/>
-            <wp:docPr id="5" name="Picture 5"/>
+            <wp:docPr id="4" name="Picture 4"/>
             <wp:cNvGraphicFramePr>
               <a:graphicFrameLocks xmlns:a="http://schemas.openxmlformats.org/drawingml/2006/main" noChangeAspect="1"/>
             </wp:cNvGraphicFramePr>
@@ -167,6 +173,60 @@
                   </pic:nvPicPr>
                   <pic:blipFill>
                     <a:blip r:embed="rId7"/>
+                    <a:stretch>
+                      <a:fillRect/>
+                    </a:stretch>
+                  </pic:blipFill>
+                  <pic:spPr>
+                    <a:xfrm>
+                      <a:off x="0" y="0"/>
+                      <a:ext cx="5943600" cy="4754880"/>
+                    </a:xfrm>
+                    <a:prstGeom prst="rect">
+                      <a:avLst/>
+                    </a:prstGeom>
+                  </pic:spPr>
+                </pic:pic>
+              </a:graphicData>
+            </a:graphic>
+          </wp:inline>
+        </w:drawing>
+      </w:r>
+    </w:p>
+    <w:p>
+      <w:r>
+        <w:t>Product</w:t>
+      </w:r>
+      <w:r>
+        <w:t xml:space="preserve"> detail</w:t>
+      </w:r>
+      <w:r>
+        <w:t xml:space="preserve"> page</w:t>
+      </w:r>
+      <w:r>
+        <w:t xml:space="preserve"> (60%)</w:t>
+      </w:r>
+    </w:p>
+    <w:p>
+      <w:r>
+        <w:lastRenderedPageBreak/>
+        <w:drawing>
+          <wp:inline distT="0" distB="0" distL="0" distR="0" wp14:anchorId="1A6DD04E" wp14:editId="1EE87B08">
+            <wp:extent cx="5943600" cy="4754880"/>
+            <wp:effectExtent l="0" t="0" r="0" b="7620"/>
+            <wp:docPr id="6" name="Picture 6"/>
+            <wp:cNvGraphicFramePr>
+              <a:graphicFrameLocks xmlns:a="http://schemas.openxmlformats.org/drawingml/2006/main" noChangeAspect="1"/>
+            </wp:cNvGraphicFramePr>
+            <a:graphic xmlns:a="http://schemas.openxmlformats.org/drawingml/2006/main">
+              <a:graphicData uri="http://schemas.openxmlformats.org/drawingml/2006/picture">
+                <pic:pic xmlns:pic="http://schemas.openxmlformats.org/drawingml/2006/picture">
+                  <pic:nvPicPr>
+                    <pic:cNvPr id="1" name=""/>
+                    <pic:cNvPicPr/>
+                  </pic:nvPicPr>
+                  <pic:blipFill>
+                    <a:blip r:embed="rId8"/>
                     <a:stretch>
                       <a:fillRect/>
                     </a:stretch>
@@ -592,6 +652,7 @@
   <w:style w:type="paragraph" w:default="1" w:styleId="Normal">
     <w:name w:val="Normal"/>
     <w:qFormat/>
+    <w:rsid w:val="00641D1C"/>
   </w:style>
   <w:style w:type="character" w:default="1" w:styleId="DefaultParagraphFont">
     <w:name w:val="Default Paragraph Font"/>

</xml_diff>